<commit_message>
updated system sequence doc
</commit_message>
<xml_diff>
--- a/Stooges Parts N Pickers system requirments.docx
+++ b/Stooges Parts N Pickers system requirments.docx
@@ -72,10 +72,79 @@
     <w:p>
       <w:pPr>
         <w:pStyle w:val="BodyText"/>
-      </w:pPr>
-      <w:r>
-        <w:t>Describe the purpose of this requirements document and outline what it contains.</w:t>
-      </w:r>
+        <w:spacing w:line="240" w:lineRule="auto"/>
+        <w:rPr>
+          <w:rFonts w:eastAsia="Times New Roman"/>
+        </w:rPr>
+      </w:pPr>
+      <w:r>
+        <w:t xml:space="preserve">The purpose of this document is to summarize the system requirements for the functions of the </w:t>
+      </w:r>
+      <w:r>
+        <w:rPr>
+          <w:i/>
+        </w:rPr>
+        <w:t>Stooges Parts n Pickers</w:t>
+      </w:r>
+      <w:r>
+        <w:rPr>
+          <w:i/>
+        </w:rPr>
+        <w:t xml:space="preserve"> </w:t>
+      </w:r>
+      <w:r>
+        <w:t xml:space="preserve">app. In this document, you will find a detailed summary of various function requirements, along with diagrams outlining the utilities. The </w:t>
+      </w:r>
+      <w:r>
+        <w:rPr>
+          <w:i/>
+        </w:rPr>
+        <w:t xml:space="preserve">Description Model </w:t>
+      </w:r>
+      <w:r>
+        <w:t xml:space="preserve">will describe the requirements for the system. The </w:t>
+      </w:r>
+      <w:r>
+        <w:rPr>
+          <w:i/>
+        </w:rPr>
+        <w:t>Class Diagram</w:t>
+      </w:r>
+      <w:r>
+        <w:t xml:space="preserve"> will outline all of the system objects, their attributes and known methods. The </w:t>
+      </w:r>
+      <w:r>
+        <w:rPr>
+          <w:i/>
+        </w:rPr>
+        <w:t>Use Case Diagram</w:t>
+      </w:r>
+      <w:r>
+        <w:t xml:space="preserve"> will review all of the uses of the system. The </w:t>
+      </w:r>
+      <w:r>
+        <w:rPr>
+          <w:i/>
+        </w:rPr>
+        <w:t>Use Case Scenarios</w:t>
+      </w:r>
+      <w:r>
+        <w:t xml:space="preserve"> will outline the possible activity events and any exception conditions. The </w:t>
+      </w:r>
+      <w:r>
+        <w:rPr>
+          <w:i/>
+        </w:rPr>
+        <w:t>Systems Sequence Charts</w:t>
+      </w:r>
+      <w:r>
+        <w:t xml:space="preserve"> will provide sequence diagrams for each Use Case Scenario. </w:t>
+      </w:r>
+    </w:p>
+    <w:p>
+      <w:pPr>
+        <w:pStyle w:val="BodyText"/>
+      </w:pPr>
     </w:p>
     <w:p>
       <w:pPr>
@@ -117,7 +186,10 @@
         <w:t xml:space="preserve">Stooges’ parts n pickers </w:t>
       </w:r>
       <w:r>
-        <w:t>is both a website app and a desktop, To search up parts, the</w:t>
+        <w:t>are</w:t>
+      </w:r>
+      <w:r>
+        <w:t xml:space="preserve"> both a website app and a desktop, To search up parts, the</w:t>
       </w:r>
     </w:p>
     <w:p>
@@ -198,10 +270,31 @@
         <w:t xml:space="preserve">Stooges parts n pickers </w:t>
       </w:r>
       <w:r>
-        <w:t>account in order share and review pc builds.  First they must click on the “Create account” button and a dialog box will pop up and prompt to enter their email address, username, and password. There are also other options like creating a bio and a profile pic, these are optional of course. Plus, there is also an option to make the account anonymous. With this option on, the username will be replaced by the word “anonymous” and the profile pic will be blanked out when the user reviews or shares another pc build.</w:t>
-      </w:r>
-      <w:r>
-        <w:t xml:space="preserve"> Once the options are set up, the user can click on “done” which will send an email to the user’s email address in order to confirm identity. After confirmation, a pop up will state that account set up is complete.</w:t>
+        <w:t xml:space="preserve">account </w:t>
+      </w:r>
+      <w:r>
+        <w:t>to</w:t>
+      </w:r>
+      <w:r>
+        <w:t xml:space="preserve"> share</w:t>
+      </w:r>
+      <w:r>
+        <w:t xml:space="preserve"> and review pc builds.  </w:t>
+      </w:r>
+      <w:r>
+        <w:t>First,</w:t>
+      </w:r>
+      <w:r>
+        <w:t xml:space="preserve"> they must click on the “Create account” button and a dialog box will pop up and prompt to enter their email address, username, and password. There are also other options like creating a bio and a profile pic, these are optional of course. Plus, there is also an option to make the account anonymous. With this option on, the username will be replaced by the word “anonymous” and the profile pic will be blanked out when the user reviews or shares another pc build.</w:t>
+      </w:r>
+      <w:r>
+        <w:t xml:space="preserve"> Once the options are set up, the user can click on “done” which will send an email to the user’s email address </w:t>
+      </w:r>
+      <w:r>
+        <w:t>to</w:t>
+      </w:r>
+      <w:r>
+        <w:t xml:space="preserve"> confirm identity. After confirmation, a pop up will state that account set up is complete.</w:t>
       </w:r>
     </w:p>
     <w:p>
@@ -259,13 +352,13 @@
         <w:rPr>
           <w:iCs/>
         </w:rPr>
-        <w:t xml:space="preserve"> lead</w:t>
-      </w:r>
-      <w:r>
-        <w:rPr>
-          <w:iCs/>
-        </w:rPr>
-        <w:t>s</w:t>
+        <w:t xml:space="preserve"> </w:t>
+      </w:r>
+      <w:r>
+        <w:rPr>
+          <w:iCs/>
+        </w:rPr>
+        <w:t>lead</w:t>
       </w:r>
       <w:r>
         <w:rPr>
@@ -369,7 +462,19 @@
         <w:rPr>
           <w:iCs/>
         </w:rPr>
-        <w:t>Users can share there pc builds</w:t>
+        <w:t xml:space="preserve">Users can share </w:t>
+      </w:r>
+      <w:r>
+        <w:rPr>
+          <w:iCs/>
+        </w:rPr>
+        <w:t>their</w:t>
+      </w:r>
+      <w:r>
+        <w:rPr>
+          <w:iCs/>
+        </w:rPr>
+        <w:t xml:space="preserve"> pc builds</w:t>
       </w:r>
       <w:r>
         <w:rPr>
@@ -417,6 +522,7 @@
         <w:rPr>
           <w:iCs/>
         </w:rPr>
+        <w:lastRenderedPageBreak/>
         <w:t>which prompts the user to upload a pc build to share</w:t>
       </w:r>
       <w:r>
@@ -437,7 +543,6 @@
         <w:pStyle w:val="Heading1"/>
       </w:pPr>
       <w:r>
-        <w:lastRenderedPageBreak/>
         <w:t>Class Diagram</w:t>
       </w:r>
     </w:p>
@@ -446,7 +551,7 @@
         <w:pStyle w:val="BodyText"/>
       </w:pPr>
       <w:r>
-        <w:t>Create a class diagram. The Class Diagram should contain all of the system objects, their attributes, and any known methods.  This diagram may be included as a separate file – it does not need to be inserted into this Word document.</w:t>
+        <w:t>Class diagram in github repo</w:t>
       </w:r>
     </w:p>
     <w:p/>
@@ -463,7 +568,7 @@
         <w:pStyle w:val="BodyText"/>
       </w:pPr>
       <w:r>
-        <w:t>Create a Use Case Diagram for all of the "uses" of your system.   This diagram may be included as a separate file – it does not need to be inserted into this Word document.</w:t>
+        <w:t>Use case diagram in github repo</w:t>
       </w:r>
     </w:p>
     <w:p>
@@ -484,7 +589,7 @@
         <w:pStyle w:val="BodyText"/>
       </w:pPr>
       <w:r>
-        <w:t xml:space="preserve">Create a full description Use Case Scenario (detailed descriptions)  for each use case of the system.  This intermediate scenario should include an enumerated list of steps involved in the activity as well as any exception conditions.  </w:t>
+        <w:t>Use case scenarios in github repo</w:t>
       </w:r>
     </w:p>
     <w:p>
@@ -501,14 +606,10 @@
       </w:r>
     </w:p>
     <w:p>
-      <w:pPr>
-        <w:pStyle w:val="BodyText"/>
-      </w:pPr>
-      <w:r>
-        <w:t xml:space="preserve">For each Use Case Scenario, provide a sequence diagram.  Use your class diagram, use case diagram and scenarios to create the corresponding Sequence Diagram.  </w:t>
-      </w:r>
-    </w:p>
-    <w:p/>
+      <w:r>
+        <w:t>System sequence charts in github repo</w:t>
+      </w:r>
+    </w:p>
     <w:sectPr>
       <w:pgSz w:w="12240" w:h="15840"/>
       <w:pgMar w:top="1440" w:right="1440" w:bottom="1440" w:left="1440" w:header="720" w:footer="720" w:gutter="0"/>

</xml_diff>